<commit_message>
Se agregaron imagenes que se van utilizar y el archivo con diseño
</commit_message>
<xml_diff>
--- a/Proyecto transversal.docx
+++ b/Proyecto transversal.docx
@@ -97,12 +97,12 @@
                 <wp:extent cx="6437621" cy="1770782"/>
                 <wp:effectExtent b="0" l="0" r="0" t="0"/>
                 <wp:wrapNone/>
-                <wp:docPr id="1814704777" name="image5.png"/>
+                <wp:docPr id="1814704777" name="image8.png"/>
                 <a:graphic>
                   <a:graphicData uri="http://schemas.openxmlformats.org/drawingml/2006/picture">
                     <pic:pic>
                       <pic:nvPicPr>
-                        <pic:cNvPr id="0" name="image5.png"/>
+                        <pic:cNvPr id="0" name="image8.png"/>
                         <pic:cNvPicPr preferRelativeResize="0"/>
                       </pic:nvPicPr>
                       <pic:blipFill>
@@ -211,12 +211,12 @@
                 <wp:extent cx="8743950" cy="6519109"/>
                 <wp:effectExtent b="0" l="0" r="0" t="0"/>
                 <wp:wrapNone/>
-                <wp:docPr id="1814704775" name="image3.png"/>
+                <wp:docPr id="1814704775" name="image6.png"/>
                 <a:graphic>
                   <a:graphicData uri="http://schemas.openxmlformats.org/drawingml/2006/picture">
                     <pic:pic>
                       <pic:nvPicPr>
-                        <pic:cNvPr id="0" name="image3.png"/>
+                        <pic:cNvPr id="0" name="image6.png"/>
                         <pic:cNvPicPr preferRelativeResize="0"/>
                       </pic:nvPicPr>
                       <pic:blipFill>
@@ -255,12 +255,12 @@
             <wp:extent cx="6119495" cy="3519170"/>
             <wp:effectExtent b="0" l="0" r="0" t="0"/>
             <wp:wrapNone/>
-            <wp:docPr id="1814704778" name="image1.png"/>
+            <wp:docPr id="1814704781" name="image2.png"/>
             <a:graphic>
               <a:graphicData uri="http://schemas.openxmlformats.org/drawingml/2006/picture">
                 <pic:pic>
                   <pic:nvPicPr>
-                    <pic:cNvPr id="0" name="image1.png"/>
+                    <pic:cNvPr id="0" name="image2.png"/>
                     <pic:cNvPicPr preferRelativeResize="0"/>
                   </pic:nvPicPr>
                   <pic:blipFill>
@@ -418,12 +418,12 @@
                 <wp:extent cx="5809824" cy="1055467"/>
                 <wp:effectExtent b="0" l="0" r="0" t="0"/>
                 <wp:wrapNone/>
-                <wp:docPr id="1814704774" name="image2.png"/>
+                <wp:docPr id="1814704774" name="image5.png"/>
                 <a:graphic>
                   <a:graphicData uri="http://schemas.openxmlformats.org/drawingml/2006/picture">
                     <pic:pic>
                       <pic:nvPicPr>
-                        <pic:cNvPr id="0" name="image2.png"/>
+                        <pic:cNvPr id="0" name="image5.png"/>
                         <pic:cNvPicPr preferRelativeResize="0"/>
                       </pic:nvPicPr>
                       <pic:blipFill>
@@ -519,12 +519,12 @@
                 <wp:extent cx="4431400" cy="77764"/>
                 <wp:effectExtent b="0" l="0" r="0" t="0"/>
                 <wp:wrapNone/>
-                <wp:docPr id="1814704776" name="image4.png"/>
+                <wp:docPr id="1814704776" name="image7.png"/>
                 <a:graphic>
                   <a:graphicData uri="http://schemas.openxmlformats.org/drawingml/2006/picture">
                     <pic:pic>
                       <pic:nvPicPr>
-                        <pic:cNvPr id="0" name="image4.png"/>
+                        <pic:cNvPr id="0" name="image7.png"/>
                         <pic:cNvPicPr preferRelativeResize="0"/>
                       </pic:nvPicPr>
                       <pic:blipFill>
@@ -730,6 +730,488 @@
         </w:rPr>
       </w:r>
     </w:p>
+    <w:p>
+      <w:pPr>
+        <w:pStyle w:val="Heading1"/>
+        <w:jc w:val="center"/>
+        <w:rPr>
+          <w:rFonts w:ascii="Comic Sans MS" w:cs="Comic Sans MS" w:eastAsia="Comic Sans MS" w:hAnsi="Comic Sans MS"/>
+          <w:color w:val="a64d79"/>
+        </w:rPr>
+      </w:pPr>
+      <w:bookmarkStart w:colFirst="0" w:colLast="0" w:name="_heading=h.rwjkmhuzi8f5" w:id="1"/>
+      <w:bookmarkEnd w:id="1"/>
+      <w:r>
+        <w:rPr>
+          <w:rFonts w:ascii="Comic Sans MS" w:cs="Comic Sans MS" w:eastAsia="Comic Sans MS" w:hAnsi="Comic Sans MS"/>
+          <w:color w:val="a64d79"/>
+          <w:rtl w:val="0"/>
+        </w:rPr>
+        <w:t xml:space="preserve">Lista de Requerimientos</w:t>
+      </w:r>
+    </w:p>
+    <w:p>
+      <w:pPr>
+        <w:rPr/>
+      </w:pPr>
+      <w:r>
+        <w:rPr>
+          <w:rtl w:val="0"/>
+        </w:rPr>
+      </w:r>
+    </w:p>
+    <w:p>
+      <w:pPr>
+        <w:numPr>
+          <w:ilvl w:val="0"/>
+          <w:numId w:val="1"/>
+        </w:numPr>
+        <w:ind w:left="720" w:hanging="360"/>
+        <w:rPr>
+          <w:u w:val="none"/>
+        </w:rPr>
+      </w:pPr>
+      <w:r>
+        <w:rPr>
+          <w:b w:val="1"/>
+          <w:color w:val="9900ff"/>
+          <w:rtl w:val="0"/>
+        </w:rPr>
+        <w:t xml:space="preserve">Labels: </w:t>
+      </w:r>
+      <w:r>
+        <w:rPr>
+          <w:rtl w:val="0"/>
+        </w:rPr>
+        <w:t xml:space="preserve">30</w:t>
+      </w:r>
+    </w:p>
+    <w:p>
+      <w:pPr>
+        <w:ind w:left="0" w:firstLine="0"/>
+        <w:rPr/>
+      </w:pPr>
+      <w:r>
+        <w:rPr>
+          <w:rtl w:val="0"/>
+        </w:rPr>
+      </w:r>
+    </w:p>
+    <w:p>
+      <w:pPr>
+        <w:numPr>
+          <w:ilvl w:val="0"/>
+          <w:numId w:val="1"/>
+        </w:numPr>
+        <w:ind w:left="720" w:hanging="360"/>
+        <w:rPr>
+          <w:u w:val="none"/>
+        </w:rPr>
+      </w:pPr>
+      <w:r>
+        <w:rPr>
+          <w:b w:val="1"/>
+          <w:color w:val="9900ff"/>
+          <w:rtl w:val="0"/>
+        </w:rPr>
+        <w:t xml:space="preserve">TextBox:</w:t>
+      </w:r>
+      <w:r>
+        <w:rPr>
+          <w:rtl w:val="0"/>
+        </w:rPr>
+        <w:t xml:space="preserve"> 9</w:t>
+      </w:r>
+    </w:p>
+    <w:p>
+      <w:pPr>
+        <w:ind w:left="0" w:firstLine="0"/>
+        <w:rPr/>
+      </w:pPr>
+      <w:r>
+        <w:rPr>
+          <w:rtl w:val="0"/>
+        </w:rPr>
+      </w:r>
+    </w:p>
+    <w:p>
+      <w:pPr>
+        <w:keepNext w:val="0"/>
+        <w:keepLines w:val="0"/>
+        <w:pageBreakBefore w:val="0"/>
+        <w:widowControl w:val="1"/>
+        <w:numPr>
+          <w:ilvl w:val="0"/>
+          <w:numId w:val="1"/>
+        </w:numPr>
+        <w:pBdr>
+          <w:top w:space="0" w:sz="0" w:val="nil"/>
+          <w:left w:space="0" w:sz="0" w:val="nil"/>
+          <w:bottom w:space="0" w:sz="0" w:val="nil"/>
+          <w:right w:space="0" w:sz="0" w:val="nil"/>
+          <w:between w:space="0" w:sz="0" w:val="nil"/>
+        </w:pBdr>
+        <w:shd w:fill="auto" w:val="clear"/>
+        <w:spacing w:after="0" w:before="0" w:line="240" w:lineRule="auto"/>
+        <w:ind w:left="720" w:right="0" w:hanging="360"/>
+        <w:jc w:val="left"/>
+        <w:rPr>
+          <w:u w:val="none"/>
+        </w:rPr>
+      </w:pPr>
+      <w:r>
+        <w:rPr>
+          <w:b w:val="1"/>
+          <w:color w:val="9900ff"/>
+          <w:rtl w:val="0"/>
+        </w:rPr>
+        <w:t xml:space="preserve">Buttons</w:t>
+      </w:r>
+      <w:r>
+        <w:rPr>
+          <w:b w:val="1"/>
+          <w:rtl w:val="0"/>
+        </w:rPr>
+        <w:t xml:space="preserve">:</w:t>
+      </w:r>
+      <w:r>
+        <w:rPr>
+          <w:b w:val="1"/>
+          <w:color w:val="9900ff"/>
+          <w:rtl w:val="0"/>
+        </w:rPr>
+        <w:t xml:space="preserve"> </w:t>
+      </w:r>
+      <w:r>
+        <w:rPr>
+          <w:rtl w:val="0"/>
+        </w:rPr>
+        <w:t xml:space="preserve">3</w:t>
+      </w:r>
+    </w:p>
+    <w:p>
+      <w:pPr>
+        <w:keepNext w:val="0"/>
+        <w:keepLines w:val="0"/>
+        <w:pageBreakBefore w:val="0"/>
+        <w:widowControl w:val="1"/>
+        <w:pBdr>
+          <w:top w:space="0" w:sz="0" w:val="nil"/>
+          <w:left w:space="0" w:sz="0" w:val="nil"/>
+          <w:bottom w:space="0" w:sz="0" w:val="nil"/>
+          <w:right w:space="0" w:sz="0" w:val="nil"/>
+          <w:between w:space="0" w:sz="0" w:val="nil"/>
+        </w:pBdr>
+        <w:shd w:fill="auto" w:val="clear"/>
+        <w:spacing w:after="0" w:before="0" w:line="240" w:lineRule="auto"/>
+        <w:ind w:left="0" w:right="0" w:firstLine="0"/>
+        <w:jc w:val="left"/>
+        <w:rPr/>
+      </w:pPr>
+      <w:r>
+        <w:rPr>
+          <w:rtl w:val="0"/>
+        </w:rPr>
+      </w:r>
+    </w:p>
+    <w:p>
+      <w:pPr>
+        <w:keepNext w:val="0"/>
+        <w:keepLines w:val="0"/>
+        <w:pageBreakBefore w:val="0"/>
+        <w:widowControl w:val="1"/>
+        <w:pBdr>
+          <w:top w:space="0" w:sz="0" w:val="nil"/>
+          <w:left w:space="0" w:sz="0" w:val="nil"/>
+          <w:bottom w:space="0" w:sz="0" w:val="nil"/>
+          <w:right w:space="0" w:sz="0" w:val="nil"/>
+          <w:between w:space="0" w:sz="0" w:val="nil"/>
+        </w:pBdr>
+        <w:shd w:fill="auto" w:val="clear"/>
+        <w:spacing w:after="0" w:before="0" w:line="240" w:lineRule="auto"/>
+        <w:ind w:left="0" w:right="0" w:firstLine="0"/>
+        <w:jc w:val="left"/>
+        <w:rPr/>
+      </w:pPr>
+      <w:r>
+        <w:rPr>
+          <w:rtl w:val="0"/>
+        </w:rPr>
+      </w:r>
+    </w:p>
+    <w:p>
+      <w:pPr>
+        <w:pStyle w:val="Heading1"/>
+        <w:jc w:val="center"/>
+        <w:rPr>
+          <w:rFonts w:ascii="Comic Sans MS" w:cs="Comic Sans MS" w:eastAsia="Comic Sans MS" w:hAnsi="Comic Sans MS"/>
+          <w:color w:val="a64d79"/>
+        </w:rPr>
+      </w:pPr>
+      <w:bookmarkStart w:colFirst="0" w:colLast="0" w:name="_heading=h.a1q8aiolj5dt" w:id="2"/>
+      <w:bookmarkEnd w:id="2"/>
+      <w:r>
+        <w:rPr>
+          <w:rFonts w:ascii="Comic Sans MS" w:cs="Comic Sans MS" w:eastAsia="Comic Sans MS" w:hAnsi="Comic Sans MS"/>
+          <w:color w:val="a64d79"/>
+          <w:rtl w:val="0"/>
+        </w:rPr>
+        <w:t xml:space="preserve">Diseño</w:t>
+      </w:r>
+    </w:p>
+    <w:p>
+      <w:pPr>
+        <w:rPr/>
+      </w:pPr>
+      <w:r>
+        <w:rPr/>
+        <w:drawing>
+          <wp:inline distB="114300" distT="114300" distL="114300" distR="114300">
+            <wp:extent cx="6119820" cy="2247900"/>
+            <wp:effectExtent b="0" l="0" r="0" t="0"/>
+            <wp:docPr id="1814704779" name="image1.png"/>
+            <a:graphic>
+              <a:graphicData uri="http://schemas.openxmlformats.org/drawingml/2006/picture">
+                <pic:pic>
+                  <pic:nvPicPr>
+                    <pic:cNvPr id="0" name="image1.png"/>
+                    <pic:cNvPicPr preferRelativeResize="0"/>
+                  </pic:nvPicPr>
+                  <pic:blipFill>
+                    <a:blip r:embed="rId12"/>
+                    <a:srcRect b="0" l="0" r="0" t="0"/>
+                    <a:stretch>
+                      <a:fillRect/>
+                    </a:stretch>
+                  </pic:blipFill>
+                  <pic:spPr>
+                    <a:xfrm>
+                      <a:off x="0" y="0"/>
+                      <a:ext cx="6119820" cy="2247900"/>
+                    </a:xfrm>
+                    <a:prstGeom prst="rect"/>
+                    <a:ln/>
+                  </pic:spPr>
+                </pic:pic>
+              </a:graphicData>
+            </a:graphic>
+          </wp:inline>
+        </w:drawing>
+      </w:r>
+      <w:r>
+        <w:rPr>
+          <w:rtl w:val="0"/>
+        </w:rPr>
+      </w:r>
+    </w:p>
+    <w:p>
+      <w:pPr>
+        <w:rPr/>
+      </w:pPr>
+      <w:r>
+        <w:rPr/>
+        <w:drawing>
+          <wp:inline distB="114300" distT="114300" distL="114300" distR="114300">
+            <wp:extent cx="6119820" cy="2667000"/>
+            <wp:effectExtent b="0" l="0" r="0" t="0"/>
+            <wp:docPr id="1814704780" name="image4.png"/>
+            <a:graphic>
+              <a:graphicData uri="http://schemas.openxmlformats.org/drawingml/2006/picture">
+                <pic:pic>
+                  <pic:nvPicPr>
+                    <pic:cNvPr id="0" name="image4.png"/>
+                    <pic:cNvPicPr preferRelativeResize="0"/>
+                  </pic:nvPicPr>
+                  <pic:blipFill>
+                    <a:blip r:embed="rId13"/>
+                    <a:srcRect b="0" l="0" r="0" t="0"/>
+                    <a:stretch>
+                      <a:fillRect/>
+                    </a:stretch>
+                  </pic:blipFill>
+                  <pic:spPr>
+                    <a:xfrm>
+                      <a:off x="0" y="0"/>
+                      <a:ext cx="6119820" cy="2667000"/>
+                    </a:xfrm>
+                    <a:prstGeom prst="rect"/>
+                    <a:ln/>
+                  </pic:spPr>
+                </pic:pic>
+              </a:graphicData>
+            </a:graphic>
+          </wp:inline>
+        </w:drawing>
+      </w:r>
+      <w:r>
+        <w:rPr>
+          <w:rtl w:val="0"/>
+        </w:rPr>
+      </w:r>
+    </w:p>
+    <w:p>
+      <w:pPr>
+        <w:rPr/>
+      </w:pPr>
+      <w:r>
+        <w:rPr/>
+        <w:drawing>
+          <wp:inline distB="114300" distT="114300" distL="114300" distR="114300">
+            <wp:extent cx="6119820" cy="2413000"/>
+            <wp:effectExtent b="0" l="0" r="0" t="0"/>
+            <wp:docPr id="1814704778" name="image3.png"/>
+            <a:graphic>
+              <a:graphicData uri="http://schemas.openxmlformats.org/drawingml/2006/picture">
+                <pic:pic>
+                  <pic:nvPicPr>
+                    <pic:cNvPr id="0" name="image3.png"/>
+                    <pic:cNvPicPr preferRelativeResize="0"/>
+                  </pic:nvPicPr>
+                  <pic:blipFill>
+                    <a:blip r:embed="rId14"/>
+                    <a:srcRect b="0" l="0" r="0" t="0"/>
+                    <a:stretch>
+                      <a:fillRect/>
+                    </a:stretch>
+                  </pic:blipFill>
+                  <pic:spPr>
+                    <a:xfrm>
+                      <a:off x="0" y="0"/>
+                      <a:ext cx="6119820" cy="2413000"/>
+                    </a:xfrm>
+                    <a:prstGeom prst="rect"/>
+                    <a:ln/>
+                  </pic:spPr>
+                </pic:pic>
+              </a:graphicData>
+            </a:graphic>
+          </wp:inline>
+        </w:drawing>
+      </w:r>
+      <w:r>
+        <w:rPr>
+          <w:rtl w:val="0"/>
+        </w:rPr>
+      </w:r>
+    </w:p>
+    <w:p>
+      <w:pPr>
+        <w:rPr/>
+      </w:pPr>
+      <w:r>
+        <w:rPr>
+          <w:rtl w:val="0"/>
+        </w:rPr>
+      </w:r>
+    </w:p>
+    <w:p>
+      <w:pPr>
+        <w:rPr/>
+      </w:pPr>
+      <w:r>
+        <w:rPr>
+          <w:rtl w:val="0"/>
+        </w:rPr>
+        <w:t xml:space="preserve">Link de el diseño en miro</w:t>
+      </w:r>
+    </w:p>
+    <w:p>
+      <w:pPr>
+        <w:rPr/>
+      </w:pPr>
+      <w:r>
+        <w:rPr>
+          <w:rtl w:val="0"/>
+        </w:rPr>
+      </w:r>
+    </w:p>
+    <w:p>
+      <w:pPr>
+        <w:rPr/>
+      </w:pPr>
+      <w:hyperlink r:id="rId15">
+        <w:r>
+          <w:rPr>
+            <w:color w:val="1155cc"/>
+            <w:u w:val="single"/>
+            <w:rtl w:val="0"/>
+          </w:rPr>
+          <w:t xml:space="preserve">https://miro.com/welcomeonboard/dERXVkZhai9YeVkrQ1l0djFOa255ZUlvZFJZYkpFSXZUY0R1M3MwdTgyeXhONkxKb2s2Nnhld2xFNVFxeFhCcUVDeGtZMWZZU3V2UG56ZG5xVGJRZGx3ZTBpS2VVZkZkNlJybXljMG9IN1l0MWsrR1VWS1RBSlQ2NjNHZ3ROVkkhZQ==?share_link_id=415349299047</w:t>
+        </w:r>
+      </w:hyperlink>
+      <w:r>
+        <w:rPr>
+          <w:rtl w:val="0"/>
+        </w:rPr>
+        <w:t xml:space="preserve">}</w:t>
+      </w:r>
+    </w:p>
+    <w:p>
+      <w:pPr>
+        <w:rPr/>
+      </w:pPr>
+      <w:r>
+        <w:rPr>
+          <w:rtl w:val="0"/>
+        </w:rPr>
+      </w:r>
+    </w:p>
+    <w:p>
+      <w:pPr>
+        <w:rPr/>
+      </w:pPr>
+      <w:r>
+        <w:rPr>
+          <w:rtl w:val="0"/>
+        </w:rPr>
+      </w:r>
+    </w:p>
+    <w:p>
+      <w:pPr>
+        <w:pStyle w:val="Heading1"/>
+        <w:jc w:val="center"/>
+        <w:rPr>
+          <w:rFonts w:ascii="Comic Sans MS" w:cs="Comic Sans MS" w:eastAsia="Comic Sans MS" w:hAnsi="Comic Sans MS"/>
+          <w:color w:val="a64d79"/>
+        </w:rPr>
+      </w:pPr>
+      <w:bookmarkStart w:colFirst="0" w:colLast="0" w:name="_heading=h.3xv1djro170g" w:id="3"/>
+      <w:bookmarkEnd w:id="3"/>
+      <w:r>
+        <w:rPr>
+          <w:rFonts w:ascii="Comic Sans MS" w:cs="Comic Sans MS" w:eastAsia="Comic Sans MS" w:hAnsi="Comic Sans MS"/>
+          <w:color w:val="a64d79"/>
+          <w:rtl w:val="0"/>
+        </w:rPr>
+        <w:t xml:space="preserve">Codificación</w:t>
+      </w:r>
+    </w:p>
+    <w:p>
+      <w:pPr>
+        <w:rPr/>
+      </w:pPr>
+      <w:r>
+        <w:rPr>
+          <w:rtl w:val="0"/>
+        </w:rPr>
+      </w:r>
+    </w:p>
+    <w:p>
+      <w:pPr>
+        <w:rPr/>
+      </w:pPr>
+      <w:r>
+        <w:rPr>
+          <w:rtl w:val="0"/>
+        </w:rPr>
+        <w:t xml:space="preserve">se usara C# y SharpDevelop para hacer el programa y Git junto con GitHub para subir y guardar los archivos que sean utilizados</w:t>
+      </w:r>
+      <w:r>
+        <w:rPr>
+          <w:rtl w:val="0"/>
+        </w:rPr>
+      </w:r>
+    </w:p>
     <w:sectPr>
       <w:pgSz w:h="16838" w:w="11906" w:orient="portrait"/>
       <w:pgMar w:bottom="1134" w:top="1134" w:left="1134" w:right="1134" w:header="0" w:footer="0"/>
@@ -740,7 +1222,121 @@
 </file>
 
 <file path=word/numbering.xml><?xml version="1.0" encoding="utf-8"?>
-<w:numbering xmlns:mc="http://schemas.openxmlformats.org/markup-compatibility/2006" xmlns:o="urn:schemas-microsoft-com:office:office" xmlns:r="http://schemas.openxmlformats.org/officeDocument/2006/relationships" xmlns:m="http://schemas.openxmlformats.org/officeDocument/2006/math" xmlns:v="urn:schemas-microsoft-com:vml" xmlns:wp="http://schemas.openxmlformats.org/drawingml/2006/wordprocessingDrawing" xmlns:w10="urn:schemas-microsoft-com:office:word" xmlns:w="http://schemas.openxmlformats.org/wordprocessingml/2006/main" xmlns:wne="http://schemas.microsoft.com/office/word/2006/wordml" xmlns:sl="http://schemas.openxmlformats.org/schemaLibrary/2006/main" xmlns:a="http://schemas.openxmlformats.org/drawingml/2006/main" xmlns:pic="http://schemas.openxmlformats.org/drawingml/2006/picture" xmlns:c="http://schemas.openxmlformats.org/drawingml/2006/chart" xmlns:lc="http://schemas.openxmlformats.org/drawingml/2006/lockedCanvas" xmlns:dgm="http://schemas.openxmlformats.org/drawingml/2006/diagram" xmlns:wps="http://schemas.microsoft.com/office/word/2010/wordprocessingShape" xmlns:wpg="http://schemas.microsoft.com/office/word/2010/wordprocessingGroup" xmlns:w14="http://schemas.microsoft.com/office/word/2010/wordml" xmlns:w15="http://schemas.microsoft.com/office/word/2012/wordml" xmlns:w16="http://schemas.microsoft.com/office/word/2018/wordml" xmlns:w16cex="http://schemas.microsoft.com/office/word/2018/wordml/cex" xmlns:w16cid="http://schemas.microsoft.com/office/word/2016/wordml/cid" xmlns="http://schemas.microsoft.com/office/tasks/2019/documenttasks" xmlns:cr="http://schemas.microsoft.com/office/comments/2020/reactions"/>
+<w:numbering xmlns:mc="http://schemas.openxmlformats.org/markup-compatibility/2006" xmlns:o="urn:schemas-microsoft-com:office:office" xmlns:r="http://schemas.openxmlformats.org/officeDocument/2006/relationships" xmlns:m="http://schemas.openxmlformats.org/officeDocument/2006/math" xmlns:v="urn:schemas-microsoft-com:vml" xmlns:wp="http://schemas.openxmlformats.org/drawingml/2006/wordprocessingDrawing" xmlns:w10="urn:schemas-microsoft-com:office:word" xmlns:w="http://schemas.openxmlformats.org/wordprocessingml/2006/main" xmlns:wne="http://schemas.microsoft.com/office/word/2006/wordml" xmlns:sl="http://schemas.openxmlformats.org/schemaLibrary/2006/main" xmlns:a="http://schemas.openxmlformats.org/drawingml/2006/main" xmlns:pic="http://schemas.openxmlformats.org/drawingml/2006/picture" xmlns:c="http://schemas.openxmlformats.org/drawingml/2006/chart" xmlns:lc="http://schemas.openxmlformats.org/drawingml/2006/lockedCanvas" xmlns:dgm="http://schemas.openxmlformats.org/drawingml/2006/diagram" xmlns:wps="http://schemas.microsoft.com/office/word/2010/wordprocessingShape" xmlns:wpg="http://schemas.microsoft.com/office/word/2010/wordprocessingGroup" xmlns:w14="http://schemas.microsoft.com/office/word/2010/wordml" xmlns:w15="http://schemas.microsoft.com/office/word/2012/wordml" xmlns:w16="http://schemas.microsoft.com/office/word/2018/wordml" xmlns:w16cex="http://schemas.microsoft.com/office/word/2018/wordml/cex" xmlns:w16cid="http://schemas.microsoft.com/office/word/2016/wordml/cid" xmlns="http://schemas.microsoft.com/office/tasks/2019/documenttasks" xmlns:cr="http://schemas.microsoft.com/office/comments/2020/reactions">
+  <w:abstractNum w:abstractNumId="1">
+    <w:lvl w:ilvl="0">
+      <w:start w:val="1"/>
+      <w:numFmt w:val="bullet"/>
+      <w:lvlText w:val="●"/>
+      <w:lvlJc w:val="left"/>
+      <w:pPr>
+        <w:ind w:left="720" w:hanging="360"/>
+      </w:pPr>
+      <w:rPr>
+        <w:u w:val="none"/>
+      </w:rPr>
+    </w:lvl>
+    <w:lvl w:ilvl="1">
+      <w:start w:val="1"/>
+      <w:numFmt w:val="bullet"/>
+      <w:lvlText w:val="○"/>
+      <w:lvlJc w:val="left"/>
+      <w:pPr>
+        <w:ind w:left="1440" w:hanging="360"/>
+      </w:pPr>
+      <w:rPr>
+        <w:u w:val="none"/>
+      </w:rPr>
+    </w:lvl>
+    <w:lvl w:ilvl="2">
+      <w:start w:val="1"/>
+      <w:numFmt w:val="bullet"/>
+      <w:lvlText w:val="■"/>
+      <w:lvlJc w:val="left"/>
+      <w:pPr>
+        <w:ind w:left="2160" w:hanging="360"/>
+      </w:pPr>
+      <w:rPr>
+        <w:u w:val="none"/>
+      </w:rPr>
+    </w:lvl>
+    <w:lvl w:ilvl="3">
+      <w:start w:val="1"/>
+      <w:numFmt w:val="bullet"/>
+      <w:lvlText w:val="●"/>
+      <w:lvlJc w:val="left"/>
+      <w:pPr>
+        <w:ind w:left="2880" w:hanging="360"/>
+      </w:pPr>
+      <w:rPr>
+        <w:u w:val="none"/>
+      </w:rPr>
+    </w:lvl>
+    <w:lvl w:ilvl="4">
+      <w:start w:val="1"/>
+      <w:numFmt w:val="bullet"/>
+      <w:lvlText w:val="○"/>
+      <w:lvlJc w:val="left"/>
+      <w:pPr>
+        <w:ind w:left="3600" w:hanging="360"/>
+      </w:pPr>
+      <w:rPr>
+        <w:u w:val="none"/>
+      </w:rPr>
+    </w:lvl>
+    <w:lvl w:ilvl="5">
+      <w:start w:val="1"/>
+      <w:numFmt w:val="bullet"/>
+      <w:lvlText w:val="■"/>
+      <w:lvlJc w:val="left"/>
+      <w:pPr>
+        <w:ind w:left="4320" w:hanging="360"/>
+      </w:pPr>
+      <w:rPr>
+        <w:u w:val="none"/>
+      </w:rPr>
+    </w:lvl>
+    <w:lvl w:ilvl="6">
+      <w:start w:val="1"/>
+      <w:numFmt w:val="bullet"/>
+      <w:lvlText w:val="●"/>
+      <w:lvlJc w:val="left"/>
+      <w:pPr>
+        <w:ind w:left="5040" w:hanging="360"/>
+      </w:pPr>
+      <w:rPr>
+        <w:u w:val="none"/>
+      </w:rPr>
+    </w:lvl>
+    <w:lvl w:ilvl="7">
+      <w:start w:val="1"/>
+      <w:numFmt w:val="bullet"/>
+      <w:lvlText w:val="○"/>
+      <w:lvlJc w:val="left"/>
+      <w:pPr>
+        <w:ind w:left="5760" w:hanging="360"/>
+      </w:pPr>
+      <w:rPr>
+        <w:u w:val="none"/>
+      </w:rPr>
+    </w:lvl>
+    <w:lvl w:ilvl="8">
+      <w:start w:val="1"/>
+      <w:numFmt w:val="bullet"/>
+      <w:lvlText w:val="■"/>
+      <w:lvlJc w:val="left"/>
+      <w:pPr>
+        <w:ind w:left="6480" w:hanging="360"/>
+      </w:pPr>
+      <w:rPr>
+        <w:u w:val="none"/>
+      </w:rPr>
+    </w:lvl>
+  </w:abstractNum>
+  <w:num w:numId="1">
+    <w:abstractNumId w:val="1"/>
+  </w:num>
+</w:numbering>
 </file>
 
 <file path=word/styles.xml><?xml version="1.0" encoding="utf-8"?>
@@ -1425,7 +2021,7 @@
 
 <file path=customXML/item1.xml><?xml version="1.0" encoding="utf-8"?>
 <go:gDocsCustomXmlDataStorage xmlns:go="http://customooxmlschemas.google.com/" xmlns:r="http://schemas.openxmlformats.org/officeDocument/2006/relationships" uri="GoogleDocsCustomDataVersion2">
-  <go:docsCustomData xmlns:go="http://customooxmlschemas.google.com/" roundtripDataSignature="AMtx7miXJjzkPlXo2XSjusFUjWZM1XC55Q==">CgMxLjAyDmgubjBiNnkzOXVhOWlyOAByITF1NmMya1VUaHRZSGN3Tm9wMmtfUjF1SUZRUmlZSzhIVQ==</go:docsCustomData>
+  <go:docsCustomData xmlns:go="http://customooxmlschemas.google.com/" roundtripDataSignature="AMtx7mjTneWzfyOu+yJCUGx0AU1ey8HZkw==">CgMxLjAyDmgubjBiNnkzOXVhOWlyMg5oLnJ3amttaHV6aThmNTIOaC5hMXE4YWlvbGo1ZHQyDmguM3h2MWRqcm8xNzBnOAByITF1NmMya1VUaHRZSGN3Tm9wMmtfUjF1SUZRUmlZSzhIVQ==</go:docsCustomData>
 </go:gDocsCustomXmlDataStorage>
 </file>
 

</xml_diff>